<commit_message>
docs: add missing author in some places
</commit_message>
<xml_diff>
--- a/docs/Титул_Віжуткін_ІП-31.docx
+++ b/docs/Титул_Віжуткін_ІП-31.docx
@@ -687,6 +687,20 @@
               </w:rPr>
               <w:t>31</w:t>
             </w:r>
+            <w:r>
+              <w:rPr>
+                <w:i/>
+                <w:lang w:val="en-US"/>
+              </w:rPr>
+              <w:t xml:space="preserve"> Віжуткін </w:t>
+            </w:r>
+            <w:r>
+              <w:rPr>
+                <w:i/>
+                <w:lang w:val="uk-UA"/>
+              </w:rPr>
+              <w:t>Ілля Дмитрович</w:t>
+            </w:r>
           </w:p>
         </w:tc>
         <w:tc>
@@ -1988,6 +2002,9 @@
               <w:ind w:firstLine="0"/>
               <w:jc w:val="center"/>
             </w:pPr>
+            <w:r>
+              <w:t>Віжуткіну Іллі Дмитровичу</w:t>
+            </w:r>
           </w:p>
         </w:tc>
       </w:tr>
@@ -4021,13 +4038,23 @@
                 <w:szCs w:val="28"/>
               </w:rPr>
             </w:pPr>
+            <w:bookmarkStart w:id="1" w:name="_GoBack"/>
             <w:r>
               <w:rPr>
                 <w:bCs/>
                 <w:sz w:val="28"/>
                 <w:szCs w:val="28"/>
               </w:rPr>
-              <w:t>Студент</w:t>
+              <w:t>Студен</w:t>
+            </w:r>
+            <w:bookmarkEnd w:id="1"/>
+            <w:r>
+              <w:rPr>
+                <w:bCs/>
+                <w:sz w:val="28"/>
+                <w:szCs w:val="28"/>
+              </w:rPr>
+              <w:t>т</w:t>
             </w:r>
           </w:p>
         </w:tc>
@@ -4466,8 +4493,6 @@
         </w:rPr>
         <w:t xml:space="preserve"> сторінок</w:t>
       </w:r>
-      <w:bookmarkStart w:id="1" w:name="_GoBack"/>
-      <w:bookmarkEnd w:id="1"/>
       <w:r>
         <w:rPr>
           <w:color w:val="000000" w:themeColor="text1"/>

</xml_diff>